<commit_message>
fix multiple alerts bug
</commit_message>
<xml_diff>
--- a/Design/Rapport.docx
+++ b/Design/Rapport.docx
@@ -26,12 +26,131 @@
       <w:pPr>
         <w:jc w:val="both"/>
         <w:rPr>
+          <w:b/>
+          <w:bCs/>
+          <w:sz w:val="24"/>
+          <w:szCs w:val="24"/>
+        </w:rPr>
+      </w:pPr>
+      <w:r>
+        <w:rPr>
+          <w:b/>
+          <w:bCs/>
+          <w:sz w:val="24"/>
+          <w:szCs w:val="24"/>
+        </w:rPr>
+        <w:t>Présentation de l’application</w:t>
+      </w:r>
+    </w:p>
+    <w:p>
+      <w:pPr>
+        <w:jc w:val="both"/>
+        <w:rPr>
+          <w:sz w:val="24"/>
+          <w:szCs w:val="24"/>
+        </w:rPr>
+      </w:pPr>
+      <w:r>
+        <w:rPr>
+          <w:sz w:val="24"/>
+          <w:szCs w:val="24"/>
+        </w:rPr>
+        <w:t>Dans cette section nous allons vous présenter, à l’aide de captures d’écrans, l’interface de l’application et justifier ses fonctionnalités.</w:t>
+      </w:r>
+    </w:p>
+    <w:p>
+      <w:pPr>
+        <w:jc w:val="both"/>
+        <w:rPr>
           <w:sz w:val="24"/>
           <w:szCs w:val="24"/>
         </w:rPr>
       </w:pPr>
       <w:bookmarkStart w:id="0" w:name="_GoBack"/>
       <w:bookmarkEnd w:id="0"/>
+    </w:p>
+    <w:p>
+      <w:pPr>
+        <w:jc w:val="both"/>
+        <w:rPr>
+          <w:b/>
+          <w:bCs/>
+          <w:sz w:val="24"/>
+          <w:szCs w:val="24"/>
+        </w:rPr>
+      </w:pPr>
+    </w:p>
+    <w:p>
+      <w:pPr>
+        <w:jc w:val="both"/>
+        <w:rPr>
+          <w:b/>
+          <w:bCs/>
+          <w:sz w:val="24"/>
+          <w:szCs w:val="24"/>
+        </w:rPr>
+      </w:pPr>
+      <w:r>
+        <w:rPr>
+          <w:b/>
+          <w:bCs/>
+          <w:sz w:val="24"/>
+          <w:szCs w:val="24"/>
+        </w:rPr>
+        <w:t>Annexes </w:t>
+      </w:r>
+    </w:p>
+    <w:p>
+      <w:pPr>
+        <w:jc w:val="both"/>
+        <w:rPr>
+          <w:sz w:val="24"/>
+          <w:szCs w:val="24"/>
+          <w:lang w:val="en-GB"/>
+        </w:rPr>
+      </w:pPr>
+      <w:r>
+        <w:rPr>
+          <w:sz w:val="24"/>
+          <w:szCs w:val="24"/>
+          <w:lang w:val="en-GB"/>
+        </w:rPr>
+        <w:t xml:space="preserve">Package windows : </w:t>
+      </w:r>
+      <w:r>
+        <w:rPr>
+          <w:sz w:val="24"/>
+          <w:szCs w:val="24"/>
+          <w:lang w:val="en-GB"/>
+        </w:rPr>
+        <w:t>https://www.dropbox.com/s/g0mj8mr8pxb6qm3/todo-list.zip?dl=0</w:t>
+      </w:r>
+    </w:p>
+    <w:p>
+      <w:pPr>
+        <w:jc w:val="both"/>
+        <w:rPr>
+          <w:sz w:val="24"/>
+          <w:szCs w:val="24"/>
+          <w:lang w:val="en-GB"/>
+        </w:rPr>
+      </w:pPr>
+      <w:r>
+        <w:rPr>
+          <w:sz w:val="24"/>
+          <w:szCs w:val="24"/>
+          <w:lang w:val="en-GB"/>
+        </w:rPr>
+        <w:t xml:space="preserve">Github repository : </w:t>
+      </w:r>
+      <w:r>
+        <w:rPr>
+          <w:sz w:val="24"/>
+          <w:szCs w:val="24"/>
+          <w:lang w:val="en-GB"/>
+        </w:rPr>
+        <w:t>https://github.com/Ikewolf77/IHM_Projet/tree/main/Mini-Projet</w:t>
+      </w:r>
     </w:p>
     <w:sectPr>
       <w:headerReference w:type="default" r:id="rId6"/>

</xml_diff>